<commit_message>
Ajout veille liste + tuple
</commit_message>
<xml_diff>
--- a/Bisoo Soubika - Python variable.docx
+++ b/Bisoo Soubika - Python variable.docx
@@ -10,6 +10,7 @@
           <w:szCs w:val="160"/>
         </w:rPr>
       </w:pPr>
+      <w:bookmarkStart w:id="0" w:name="_Hlk90288975"/>
       <w:r>
         <w:rPr>
           <w:sz w:val="52"/>
@@ -32,103 +33,91 @@
     </w:p>
     <w:p>
       <w:pPr>
-        <w:pStyle w:val="Paragraphedeliste"/>
-        <w:numPr>
-          <w:ilvl w:val="0"/>
-          <w:numId w:val="2"/>
-        </w:numPr>
-        <w:spacing w:after="0"/>
-        <w:jc w:val="both"/>
-      </w:pPr>
-      <w:r>
-        <w:t>Qu’est-ce qu’une variable ?</w:t>
-      </w:r>
-    </w:p>
-    <w:p>
-      <w:pPr>
-        <w:spacing w:after="0"/>
-        <w:jc w:val="both"/>
-      </w:pPr>
-    </w:p>
-    <w:p>
-      <w:pPr>
-        <w:spacing w:after="0"/>
-        <w:jc w:val="both"/>
-      </w:pPr>
-      <w:r>
-        <w:t>Zone de la mémoire de l’ordinateur dans laquelle une valeur est stockée. Aux yeux du programmeur, cette variable est définie par un nom, alors que pour l’ordinateur, il s’agit d’une adresse</w:t>
-      </w:r>
-      <w:r>
-        <w:t>, cad d’une zone particulière de la mémoire</w:t>
-      </w:r>
-    </w:p>
-    <w:p>
-      <w:pPr>
-        <w:spacing w:after="0"/>
-        <w:jc w:val="both"/>
-      </w:pPr>
-    </w:p>
-    <w:p>
-      <w:pPr>
-        <w:spacing w:after="0"/>
-        <w:jc w:val="both"/>
-      </w:pPr>
-    </w:p>
-    <w:p>
-      <w:pPr>
-        <w:pStyle w:val="Paragraphedeliste"/>
-        <w:numPr>
-          <w:ilvl w:val="0"/>
-          <w:numId w:val="2"/>
-        </w:numPr>
-        <w:spacing w:after="0"/>
-        <w:jc w:val="both"/>
-      </w:pPr>
-      <w:r>
-        <w:t>Lister les types de variables</w:t>
-      </w:r>
-      <w:r>
-        <w:t> :</w:t>
-      </w:r>
-    </w:p>
-    <w:p>
-      <w:pPr>
-        <w:spacing w:after="0"/>
-        <w:jc w:val="both"/>
-      </w:pPr>
-    </w:p>
-    <w:p>
-      <w:pPr>
-        <w:pStyle w:val="Paragraphedeliste"/>
-        <w:numPr>
-          <w:ilvl w:val="0"/>
-          <w:numId w:val="1"/>
-        </w:numPr>
-        <w:spacing w:after="0"/>
-        <w:jc w:val="both"/>
-      </w:pPr>
-      <w:r>
-        <w:t>Char</w:t>
-      </w:r>
-    </w:p>
-    <w:p>
-      <w:pPr>
-        <w:pStyle w:val="Paragraphedeliste"/>
-        <w:numPr>
-          <w:ilvl w:val="0"/>
-          <w:numId w:val="1"/>
-        </w:numPr>
-        <w:spacing w:after="0"/>
-        <w:jc w:val="both"/>
-      </w:pPr>
-      <w:r>
-        <w:t xml:space="preserve">Integer </w:t>
-      </w:r>
+        <w:spacing w:after="0"/>
+        <w:jc w:val="both"/>
+      </w:pPr>
+      <w:r>
+        <w:t>Qu’</w:t>
+      </w:r>
+      <w:r>
+        <w:t>est-ce</w:t>
+      </w:r>
+      <w:r>
+        <w:t xml:space="preserve"> qu’une liste en Python ?</w:t>
+      </w:r>
+    </w:p>
+    <w:p>
+      <w:pPr>
+        <w:spacing w:after="0"/>
+        <w:jc w:val="both"/>
+      </w:pPr>
+    </w:p>
+    <w:p>
+      <w:pPr>
+        <w:spacing w:after="0"/>
+        <w:jc w:val="both"/>
+      </w:pPr>
+      <w:r>
+        <w:t>Une liste est une structure de données qui contient une série de valeurs. Python autorise la construction de liste contenant des valeurs de types différents (par exemple entier et chaîne de caractère), ce qui leur confère une grande flexibilité. Une liste est déclarée par une série de valeurs séparées par des virgules, encadré par des crochets.</w:t>
+      </w:r>
+    </w:p>
+    <w:p>
+      <w:pPr>
+        <w:spacing w:after="0"/>
+        <w:jc w:val="both"/>
+      </w:pPr>
+    </w:p>
+    <w:p>
+      <w:pPr>
+        <w:spacing w:after="0"/>
+        <w:jc w:val="both"/>
+      </w:pPr>
+      <w:r>
+        <w:t>Lister les fonctions utiles pour manipuler les listes ?</w:t>
+      </w:r>
+    </w:p>
+    <w:p>
+      <w:pPr>
+        <w:pStyle w:val="Paragraphedeliste"/>
+        <w:numPr>
+          <w:ilvl w:val="0"/>
+          <w:numId w:val="1"/>
+        </w:numPr>
+        <w:spacing w:after="0"/>
+        <w:jc w:val="both"/>
+      </w:pPr>
+      <w:proofErr w:type="gramStart"/>
+      <w:r>
+        <w:t>append(</w:t>
+      </w:r>
+      <w:proofErr w:type="gramEnd"/>
+      <w:r>
+        <w:t>)</w:t>
+      </w:r>
+    </w:p>
+    <w:p>
+      <w:pPr>
+        <w:pStyle w:val="Paragraphedeliste"/>
+        <w:numPr>
+          <w:ilvl w:val="0"/>
+          <w:numId w:val="1"/>
+        </w:numPr>
+        <w:spacing w:after="0"/>
+        <w:jc w:val="both"/>
+      </w:pPr>
       <w:proofErr w:type="spellStart"/>
-      <w:r>
-        <w:t>int</w:t>
+      <w:proofErr w:type="gramStart"/>
+      <w:r>
+        <w:t>len</w:t>
       </w:r>
       <w:proofErr w:type="spellEnd"/>
+      <w:r>
+        <w:t>(</w:t>
+      </w:r>
+      <w:proofErr w:type="gramEnd"/>
+      <w:r>
+        <w:t>)</w:t>
+      </w:r>
     </w:p>
     <w:p>
       <w:pPr>
@@ -141,335 +130,14 @@
         <w:jc w:val="both"/>
       </w:pPr>
       <w:proofErr w:type="spellStart"/>
-      <w:r>
-        <w:t>Floats</w:t>
-      </w:r>
-      <w:proofErr w:type="spellEnd"/>
-    </w:p>
-    <w:p>
-      <w:pPr>
-        <w:pStyle w:val="Paragraphedeliste"/>
-        <w:numPr>
-          <w:ilvl w:val="0"/>
-          <w:numId w:val="1"/>
-        </w:numPr>
-        <w:spacing w:after="0"/>
-        <w:jc w:val="both"/>
-      </w:pPr>
-      <w:r>
-        <w:t xml:space="preserve">String </w:t>
-      </w:r>
-      <w:proofErr w:type="spellStart"/>
-      <w:r>
-        <w:t>str</w:t>
-      </w:r>
-      <w:proofErr w:type="spellEnd"/>
-    </w:p>
-    <w:p>
-      <w:pPr>
-        <w:pStyle w:val="Paragraphedeliste"/>
-        <w:numPr>
-          <w:ilvl w:val="0"/>
-          <w:numId w:val="1"/>
-        </w:numPr>
-        <w:spacing w:after="0"/>
-        <w:jc w:val="both"/>
-      </w:pPr>
-      <w:proofErr w:type="spellStart"/>
-      <w:r>
-        <w:t>Boleen</w:t>
-      </w:r>
-      <w:proofErr w:type="spellEnd"/>
-      <w:r>
-        <w:t xml:space="preserve"> </w:t>
-      </w:r>
-    </w:p>
-    <w:p>
-      <w:pPr>
-        <w:spacing w:after="0"/>
-        <w:jc w:val="both"/>
-      </w:pPr>
-    </w:p>
-    <w:p>
-      <w:pPr>
-        <w:spacing w:after="0"/>
-        <w:jc w:val="both"/>
-      </w:pPr>
-    </w:p>
-    <w:p>
-      <w:pPr>
-        <w:pStyle w:val="Paragraphedeliste"/>
-        <w:numPr>
-          <w:ilvl w:val="0"/>
-          <w:numId w:val="2"/>
-        </w:numPr>
-        <w:spacing w:after="0"/>
-        <w:jc w:val="both"/>
-      </w:pPr>
-      <w:r>
-        <w:t>Lister les opérateurs Python</w:t>
-      </w:r>
-      <w:r>
-        <w:t> :</w:t>
-      </w:r>
-    </w:p>
-    <w:p>
-      <w:pPr>
-        <w:spacing w:after="0"/>
-        <w:jc w:val="both"/>
-      </w:pPr>
-    </w:p>
-    <w:p>
-      <w:pPr>
-        <w:spacing w:after="0"/>
-        <w:jc w:val="both"/>
-      </w:pPr>
-    </w:p>
-    <w:p>
-      <w:pPr>
-        <w:pStyle w:val="Paragraphedeliste"/>
-        <w:numPr>
-          <w:ilvl w:val="0"/>
-          <w:numId w:val="1"/>
-        </w:numPr>
-        <w:spacing w:after="0"/>
-        <w:jc w:val="both"/>
-      </w:pPr>
-      <w:r>
-        <w:t xml:space="preserve">Arithmétiques </w:t>
-      </w:r>
-      <w:r>
-        <w:sym w:font="Wingdings" w:char="F0E8"/>
-      </w:r>
-      <w:r>
-        <w:t xml:space="preserve"> +</w:t>
-      </w:r>
-      <w:r>
-        <w:t xml:space="preserve">, </w:t>
-      </w:r>
-      <w:r>
-        <w:t>-</w:t>
-      </w:r>
-      <w:r>
-        <w:t>,</w:t>
-      </w:r>
-      <w:r>
-        <w:t xml:space="preserve"> *</w:t>
-      </w:r>
-      <w:r>
-        <w:t>,</w:t>
-      </w:r>
-      <w:r>
-        <w:t xml:space="preserve"> /</w:t>
-      </w:r>
-      <w:r>
-        <w:t>,</w:t>
-      </w:r>
-      <w:r>
-        <w:t xml:space="preserve"> %</w:t>
-      </w:r>
-      <w:r>
-        <w:t>, **, //</w:t>
-      </w:r>
-      <w:r>
-        <w:t xml:space="preserve"> </w:t>
-      </w:r>
-    </w:p>
-    <w:p>
-      <w:pPr>
-        <w:pStyle w:val="Paragraphedeliste"/>
-        <w:numPr>
-          <w:ilvl w:val="0"/>
-          <w:numId w:val="1"/>
-        </w:numPr>
-        <w:spacing w:after="0"/>
-        <w:jc w:val="both"/>
-      </w:pPr>
-      <w:r>
-        <w:t>Relationnels</w:t>
-      </w:r>
-      <w:r>
-        <w:t> </w:t>
-      </w:r>
-      <w:r>
-        <w:sym w:font="Wingdings" w:char="F0E8"/>
-      </w:r>
-      <w:r>
-        <w:t xml:space="preserve"> ==</w:t>
-      </w:r>
       <w:proofErr w:type="gramStart"/>
       <w:r>
-        <w:t> !=</w:t>
-      </w:r>
-      <w:proofErr w:type="gramEnd"/>
-      <w:r>
-        <w:t xml:space="preserve"> &lt; &gt; &lt;= &gt;=</w:t>
-      </w:r>
-    </w:p>
-    <w:p>
-      <w:pPr>
-        <w:pStyle w:val="Paragraphedeliste"/>
-        <w:numPr>
-          <w:ilvl w:val="0"/>
-          <w:numId w:val="1"/>
-        </w:numPr>
-        <w:spacing w:after="0"/>
-        <w:jc w:val="both"/>
-      </w:pPr>
-      <w:r>
-        <w:t>Logiques </w:t>
-      </w:r>
-      <w:r>
-        <w:sym w:font="Wingdings" w:char="F0E8"/>
-      </w:r>
-      <w:r>
-        <w:t xml:space="preserve"> and or not</w:t>
-      </w:r>
-    </w:p>
-    <w:p>
-      <w:pPr>
-        <w:pStyle w:val="Paragraphedeliste"/>
-        <w:numPr>
-          <w:ilvl w:val="0"/>
-          <w:numId w:val="1"/>
-        </w:numPr>
-        <w:spacing w:after="0"/>
-        <w:jc w:val="both"/>
-      </w:pPr>
-      <w:r>
-        <w:t>Affectation </w:t>
-      </w:r>
-      <w:r>
-        <w:sym w:font="Wingdings" w:char="F0E8"/>
-      </w:r>
-      <w:r>
-        <w:t xml:space="preserve"> = += -= *=</w:t>
-      </w:r>
-    </w:p>
-    <w:p>
-      <w:pPr>
-        <w:pStyle w:val="Paragraphedeliste"/>
-        <w:numPr>
-          <w:ilvl w:val="0"/>
-          <w:numId w:val="1"/>
-        </w:numPr>
-        <w:spacing w:after="0"/>
-        <w:jc w:val="both"/>
-      </w:pPr>
-      <w:r>
-        <w:t>Spéciaux </w:t>
-      </w:r>
-      <w:r>
-        <w:sym w:font="Wingdings" w:char="F0E8"/>
-      </w:r>
-      <w:r>
-        <w:t xml:space="preserve"> </w:t>
-      </w:r>
-      <w:proofErr w:type="spellStart"/>
-      <w:r>
-        <w:t>is</w:t>
-      </w:r>
-      <w:proofErr w:type="spellEnd"/>
-      <w:r>
-        <w:t xml:space="preserve">, </w:t>
-      </w:r>
-      <w:proofErr w:type="spellStart"/>
-      <w:r>
-        <w:t>is</w:t>
-      </w:r>
-      <w:proofErr w:type="spellEnd"/>
-      <w:r>
-        <w:t xml:space="preserve"> not, in, not in</w:t>
-      </w:r>
-    </w:p>
-    <w:p>
-      <w:pPr>
-        <w:spacing w:after="0"/>
-        <w:jc w:val="both"/>
-      </w:pPr>
-    </w:p>
-    <w:p>
-      <w:pPr>
-        <w:pStyle w:val="Paragraphedeliste"/>
-        <w:numPr>
-          <w:ilvl w:val="0"/>
-          <w:numId w:val="2"/>
-        </w:numPr>
-        <w:spacing w:after="0"/>
-        <w:jc w:val="both"/>
-      </w:pPr>
-      <w:r>
-        <w:t>Lister les fonctions utiles pour traiter les chaînes de caractères</w:t>
-      </w:r>
-    </w:p>
-    <w:p>
-      <w:pPr>
-        <w:pStyle w:val="Paragraphedeliste"/>
-        <w:spacing w:after="0"/>
-        <w:jc w:val="both"/>
-      </w:pPr>
-    </w:p>
-    <w:p>
-      <w:pPr>
-        <w:pStyle w:val="Paragraphedeliste"/>
-        <w:numPr>
-          <w:ilvl w:val="0"/>
-          <w:numId w:val="1"/>
-        </w:numPr>
-        <w:spacing w:after="0"/>
-        <w:jc w:val="both"/>
-      </w:pPr>
-      <w:r>
-        <w:t>Concaténation </w:t>
-      </w:r>
-      <w:r>
-        <w:sym w:font="Wingdings" w:char="F0E8"/>
-      </w:r>
-      <w:r>
-        <w:t xml:space="preserve"> +</w:t>
-      </w:r>
-    </w:p>
-    <w:p>
-      <w:pPr>
-        <w:pStyle w:val="Paragraphedeliste"/>
-        <w:numPr>
-          <w:ilvl w:val="0"/>
-          <w:numId w:val="1"/>
-        </w:numPr>
-        <w:spacing w:after="0"/>
-        <w:jc w:val="both"/>
-      </w:pPr>
-      <w:proofErr w:type="gramStart"/>
-      <w:r>
-        <w:t>.format</w:t>
-      </w:r>
-      <w:proofErr w:type="gramEnd"/>
-      <w:r>
-        <w:t>()</w:t>
-      </w:r>
-    </w:p>
-    <w:p>
-      <w:pPr>
-        <w:pStyle w:val="Paragraphedeliste"/>
-        <w:numPr>
-          <w:ilvl w:val="0"/>
-          <w:numId w:val="1"/>
-        </w:numPr>
-        <w:spacing w:after="0"/>
-        <w:jc w:val="both"/>
-      </w:pPr>
-      <w:proofErr w:type="gramStart"/>
-      <w:r>
-        <w:t>.</w:t>
-      </w:r>
-      <w:proofErr w:type="spellStart"/>
-      <w:r>
-        <w:t>find</w:t>
+        <w:t>list</w:t>
       </w:r>
       <w:proofErr w:type="spellEnd"/>
       <w:proofErr w:type="gramEnd"/>
       <w:r>
-        <w:t>()</w:t>
+        <w:t>(range())</w:t>
       </w:r>
     </w:p>
     <w:p>
@@ -484,7 +152,7 @@
       </w:pPr>
       <w:proofErr w:type="gramStart"/>
       <w:r>
-        <w:t>Type(</w:t>
+        <w:t>min(</w:t>
       </w:r>
       <w:proofErr w:type="gramEnd"/>
       <w:r>
@@ -501,20 +169,735 @@
         <w:spacing w:after="0"/>
         <w:jc w:val="both"/>
       </w:pPr>
-      <w:r>
-        <w:t> </w:t>
-      </w:r>
       <w:proofErr w:type="gramStart"/>
       <w:r>
-        <w:t>.</w:t>
-      </w:r>
+        <w:t>max(</w:t>
+      </w:r>
+      <w:proofErr w:type="gramEnd"/>
+      <w:r>
+        <w:t>)</w:t>
+      </w:r>
+    </w:p>
+    <w:p>
+      <w:pPr>
+        <w:pStyle w:val="Paragraphedeliste"/>
+        <w:numPr>
+          <w:ilvl w:val="0"/>
+          <w:numId w:val="1"/>
+        </w:numPr>
+        <w:spacing w:after="0"/>
+        <w:jc w:val="both"/>
+      </w:pPr>
       <w:proofErr w:type="spellStart"/>
-      <w:r>
-        <w:t>lower</w:t>
+      <w:proofErr w:type="gramStart"/>
+      <w:r>
+        <w:t>sum</w:t>
+      </w:r>
+      <w:proofErr w:type="spellEnd"/>
+      <w:r>
+        <w:t>(</w:t>
+      </w:r>
+      <w:proofErr w:type="gramEnd"/>
+      <w:r>
+        <w:t>)</w:t>
+      </w:r>
+    </w:p>
+    <w:p>
+      <w:pPr>
+        <w:spacing w:after="0"/>
+        <w:jc w:val="both"/>
+      </w:pPr>
+    </w:p>
+    <w:p>
+      <w:pPr>
+        <w:spacing w:after="0"/>
+        <w:jc w:val="both"/>
+      </w:pPr>
+      <w:r>
+        <w:t>Comment parcourir une liste ?</w:t>
+      </w:r>
+    </w:p>
+    <w:p>
+      <w:pPr>
+        <w:spacing w:after="0"/>
+        <w:jc w:val="both"/>
+      </w:pPr>
+    </w:p>
+    <w:p>
+      <w:pPr>
+        <w:spacing w:after="0"/>
+        <w:jc w:val="both"/>
+      </w:pPr>
+      <w:r>
+        <w:t>Elément par élément : liste[indice]</w:t>
+      </w:r>
+    </w:p>
+    <w:p>
+      <w:pPr>
+        <w:spacing w:after="0"/>
+        <w:jc w:val="both"/>
+      </w:pPr>
+    </w:p>
+    <w:p>
+      <w:pPr>
+        <w:spacing w:after="0"/>
+        <w:jc w:val="both"/>
+      </w:pPr>
+      <w:r>
+        <w:t xml:space="preserve">Avec une boucle for </w:t>
+      </w:r>
+      <w:r>
+        <w:sym w:font="Wingdings" w:char="F0E8"/>
+      </w:r>
+    </w:p>
+    <w:p>
+      <w:pPr>
+        <w:spacing w:after="0"/>
+        <w:jc w:val="both"/>
+      </w:pPr>
+    </w:p>
+    <w:p>
+      <w:pPr>
+        <w:spacing w:after="0"/>
+        <w:jc w:val="both"/>
+      </w:pPr>
+      <w:proofErr w:type="gramStart"/>
+      <w:r>
+        <w:t>for</w:t>
+      </w:r>
+      <w:proofErr w:type="gramEnd"/>
+      <w:r>
+        <w:t xml:space="preserve"> </w:t>
+      </w:r>
+      <w:proofErr w:type="spellStart"/>
+      <w:r>
+        <w:t>element</w:t>
+      </w:r>
+      <w:proofErr w:type="spellEnd"/>
+      <w:r>
+        <w:t xml:space="preserve"> in liste :</w:t>
+      </w:r>
+    </w:p>
+    <w:p>
+      <w:pPr>
+        <w:spacing w:after="0"/>
+        <w:jc w:val="both"/>
+      </w:pPr>
+      <w:r>
+        <w:tab/>
+      </w:r>
+      <w:proofErr w:type="spellStart"/>
+      <w:proofErr w:type="gramStart"/>
+      <w:r>
+        <w:t>print</w:t>
       </w:r>
       <w:proofErr w:type="spellEnd"/>
       <w:proofErr w:type="gramEnd"/>
       <w:r>
+        <w:t>(</w:t>
+      </w:r>
+      <w:proofErr w:type="spellStart"/>
+      <w:r>
+        <w:t>element</w:t>
+      </w:r>
+      <w:proofErr w:type="spellEnd"/>
+      <w:r>
+        <w:t>)</w:t>
+      </w:r>
+    </w:p>
+    <w:p>
+      <w:pPr>
+        <w:spacing w:after="0"/>
+        <w:jc w:val="both"/>
+      </w:pPr>
+    </w:p>
+    <w:p>
+      <w:pPr>
+        <w:spacing w:after="0"/>
+        <w:jc w:val="both"/>
+      </w:pPr>
+    </w:p>
+    <w:p>
+      <w:pPr>
+        <w:spacing w:after="0"/>
+        <w:jc w:val="both"/>
+      </w:pPr>
+      <w:r>
+        <w:t xml:space="preserve">Explorer les listes de compréhension </w:t>
+      </w:r>
+    </w:p>
+    <w:p>
+      <w:pPr>
+        <w:spacing w:after="0"/>
+        <w:jc w:val="both"/>
+      </w:pPr>
+    </w:p>
+    <w:p>
+      <w:pPr>
+        <w:spacing w:after="0"/>
+        <w:jc w:val="both"/>
+      </w:pPr>
+      <w:r>
+        <w:t>La notion de liste de compréhension représente une manière originale et très puissante de générer des listes. La syntaxe de base consiste au moins en une boucle for au sein de crochets précédés d’une variable.</w:t>
+      </w:r>
+    </w:p>
+    <w:p>
+      <w:pPr>
+        <w:spacing w:after="0"/>
+        <w:jc w:val="both"/>
+      </w:pPr>
+      <w:proofErr w:type="spellStart"/>
+      <w:proofErr w:type="gramStart"/>
+      <w:r>
+        <w:t>new</w:t>
+      </w:r>
+      <w:proofErr w:type="gramEnd"/>
+      <w:r>
+        <w:t>_list</w:t>
+      </w:r>
+      <w:proofErr w:type="spellEnd"/>
+      <w:r>
+        <w:t xml:space="preserve"> = [</w:t>
+      </w:r>
+      <w:proofErr w:type="spellStart"/>
+      <w:r>
+        <w:t>function</w:t>
+      </w:r>
+      <w:proofErr w:type="spellEnd"/>
+      <w:r>
+        <w:t xml:space="preserve">(item) </w:t>
+      </w:r>
+      <w:r>
+        <w:rPr>
+          <w:b/>
+          <w:bCs/>
+        </w:rPr>
+        <w:t>for</w:t>
+      </w:r>
+      <w:r>
+        <w:t xml:space="preserve"> item </w:t>
+      </w:r>
+      <w:r>
+        <w:rPr>
+          <w:b/>
+          <w:bCs/>
+        </w:rPr>
+        <w:t>in</w:t>
+      </w:r>
+      <w:r>
+        <w:t xml:space="preserve"> </w:t>
+      </w:r>
+      <w:proofErr w:type="spellStart"/>
+      <w:r>
+        <w:t>list</w:t>
+      </w:r>
+      <w:proofErr w:type="spellEnd"/>
+      <w:r>
+        <w:t xml:space="preserve"> </w:t>
+      </w:r>
+      <w:r>
+        <w:rPr>
+          <w:b/>
+          <w:bCs/>
+        </w:rPr>
+        <w:t>if</w:t>
+      </w:r>
+      <w:r>
+        <w:t xml:space="preserve"> condition(item)]</w:t>
+      </w:r>
+    </w:p>
+    <w:p>
+      <w:pPr>
+        <w:spacing w:after="0"/>
+        <w:jc w:val="both"/>
+      </w:pPr>
+    </w:p>
+    <w:p>
+      <w:pPr>
+        <w:spacing w:after="0"/>
+        <w:jc w:val="both"/>
+      </w:pPr>
+    </w:p>
+    <w:p>
+      <w:pPr>
+        <w:spacing w:after="0"/>
+        <w:jc w:val="both"/>
+      </w:pPr>
+      <w:r>
+        <w:t xml:space="preserve">Ex : </w:t>
+      </w:r>
+    </w:p>
+    <w:p>
+      <w:pPr>
+        <w:spacing w:after="0"/>
+        <w:jc w:val="both"/>
+      </w:pPr>
+    </w:p>
+    <w:p>
+      <w:pPr>
+        <w:spacing w:after="0"/>
+        <w:jc w:val="both"/>
+      </w:pPr>
+      <w:r>
+        <w:t xml:space="preserve">&gt;&gt;&gt; [i for i in range (10)] </w:t>
+      </w:r>
+    </w:p>
+    <w:p>
+      <w:pPr>
+        <w:spacing w:after="0"/>
+        <w:jc w:val="both"/>
+      </w:pPr>
+      <w:r>
+        <w:t>[</w:t>
+      </w:r>
+      <w:r>
+        <w:t>0,</w:t>
+      </w:r>
+      <w:r>
+        <w:t xml:space="preserve"> 1, 2, 3, 4, 5, 6, 7, 8, 9]</w:t>
+      </w:r>
+    </w:p>
+    <w:p>
+      <w:pPr>
+        <w:spacing w:after="0"/>
+        <w:jc w:val="both"/>
+      </w:pPr>
+      <w:r>
+        <w:lastRenderedPageBreak/>
+        <w:t>&gt;&gt;&gt; [2 for i in range (10)]</w:t>
+      </w:r>
+    </w:p>
+    <w:p>
+      <w:pPr>
+        <w:spacing w:after="0"/>
+        <w:jc w:val="both"/>
+      </w:pPr>
+      <w:r>
+        <w:t>[</w:t>
+      </w:r>
+      <w:r>
+        <w:t>2,</w:t>
+      </w:r>
+      <w:r>
+        <w:t xml:space="preserve"> 2, 2, 2, 2, 2, 2, 2, 2, 2]</w:t>
+      </w:r>
+    </w:p>
+    <w:p>
+      <w:pPr>
+        <w:spacing w:after="0"/>
+        <w:jc w:val="both"/>
+      </w:pPr>
+    </w:p>
+    <w:p>
+      <w:pPr>
+        <w:spacing w:after="0"/>
+        <w:jc w:val="both"/>
+      </w:pPr>
+    </w:p>
+    <w:p>
+      <w:pPr>
+        <w:spacing w:after="0"/>
+        <w:jc w:val="both"/>
+      </w:pPr>
+      <w:r>
+        <w:t>List VS Tuples</w:t>
+      </w:r>
+    </w:p>
+    <w:p>
+      <w:pPr>
+        <w:spacing w:after="0"/>
+        <w:jc w:val="both"/>
+      </w:pPr>
+    </w:p>
+    <w:p>
+      <w:pPr>
+        <w:spacing w:after="0"/>
+        <w:jc w:val="both"/>
+      </w:pPr>
+      <w:r>
+        <w:t>Les tuples correspondent aux listes à la différence qu’ils sont non modifiables. Ils utilisent les parenthèses au lieu des crochets </w:t>
+      </w:r>
+    </w:p>
+    <w:bookmarkEnd w:id="0"/>
+    <w:p>
+      <w:r>
+        <w:br w:type="page"/>
+      </w:r>
+    </w:p>
+    <w:p>
+      <w:pPr>
+        <w:pStyle w:val="Paragraphedeliste"/>
+        <w:numPr>
+          <w:ilvl w:val="0"/>
+          <w:numId w:val="2"/>
+        </w:numPr>
+        <w:spacing w:after="0"/>
+        <w:jc w:val="both"/>
+      </w:pPr>
+      <w:r>
+        <w:lastRenderedPageBreak/>
+        <w:t>Qu’est-ce qu’une variable ?</w:t>
+      </w:r>
+    </w:p>
+    <w:p>
+      <w:pPr>
+        <w:spacing w:after="0"/>
+        <w:jc w:val="both"/>
+      </w:pPr>
+    </w:p>
+    <w:p>
+      <w:pPr>
+        <w:spacing w:after="0"/>
+        <w:jc w:val="both"/>
+      </w:pPr>
+      <w:r>
+        <w:t>Zone de la mémoire de l’ordinateur dans laquelle une valeur est stockée. Aux yeux du programmeur, cette variable est définie par un nom, alors que pour l’ordinateur, il s’agit d’une adresse, cad d’une zone particulière de la mémoire</w:t>
+      </w:r>
+    </w:p>
+    <w:p>
+      <w:pPr>
+        <w:spacing w:after="0"/>
+        <w:jc w:val="both"/>
+      </w:pPr>
+    </w:p>
+    <w:p>
+      <w:pPr>
+        <w:spacing w:after="0"/>
+        <w:jc w:val="both"/>
+      </w:pPr>
+    </w:p>
+    <w:p>
+      <w:pPr>
+        <w:pStyle w:val="Paragraphedeliste"/>
+        <w:numPr>
+          <w:ilvl w:val="0"/>
+          <w:numId w:val="2"/>
+        </w:numPr>
+        <w:spacing w:after="0"/>
+        <w:jc w:val="both"/>
+      </w:pPr>
+      <w:r>
+        <w:t>Lister les types de variables :</w:t>
+      </w:r>
+    </w:p>
+    <w:p>
+      <w:pPr>
+        <w:spacing w:after="0"/>
+        <w:jc w:val="both"/>
+      </w:pPr>
+    </w:p>
+    <w:p>
+      <w:pPr>
+        <w:pStyle w:val="Paragraphedeliste"/>
+        <w:numPr>
+          <w:ilvl w:val="0"/>
+          <w:numId w:val="1"/>
+        </w:numPr>
+        <w:spacing w:after="0"/>
+        <w:jc w:val="both"/>
+      </w:pPr>
+      <w:r>
+        <w:t>Char</w:t>
+      </w:r>
+    </w:p>
+    <w:p>
+      <w:pPr>
+        <w:pStyle w:val="Paragraphedeliste"/>
+        <w:numPr>
+          <w:ilvl w:val="0"/>
+          <w:numId w:val="1"/>
+        </w:numPr>
+        <w:spacing w:after="0"/>
+        <w:jc w:val="both"/>
+      </w:pPr>
+      <w:r>
+        <w:t xml:space="preserve">Integer </w:t>
+      </w:r>
+      <w:proofErr w:type="spellStart"/>
+      <w:r>
+        <w:t>int</w:t>
+      </w:r>
+      <w:proofErr w:type="spellEnd"/>
+    </w:p>
+    <w:p>
+      <w:pPr>
+        <w:pStyle w:val="Paragraphedeliste"/>
+        <w:numPr>
+          <w:ilvl w:val="0"/>
+          <w:numId w:val="1"/>
+        </w:numPr>
+        <w:spacing w:after="0"/>
+        <w:jc w:val="both"/>
+      </w:pPr>
+      <w:proofErr w:type="spellStart"/>
+      <w:r>
+        <w:t>Floats</w:t>
+      </w:r>
+      <w:proofErr w:type="spellEnd"/>
+    </w:p>
+    <w:p>
+      <w:pPr>
+        <w:pStyle w:val="Paragraphedeliste"/>
+        <w:numPr>
+          <w:ilvl w:val="0"/>
+          <w:numId w:val="1"/>
+        </w:numPr>
+        <w:spacing w:after="0"/>
+        <w:jc w:val="both"/>
+      </w:pPr>
+      <w:r>
+        <w:t xml:space="preserve">String </w:t>
+      </w:r>
+      <w:proofErr w:type="spellStart"/>
+      <w:r>
+        <w:t>str</w:t>
+      </w:r>
+      <w:proofErr w:type="spellEnd"/>
+    </w:p>
+    <w:p>
+      <w:pPr>
+        <w:pStyle w:val="Paragraphedeliste"/>
+        <w:numPr>
+          <w:ilvl w:val="0"/>
+          <w:numId w:val="1"/>
+        </w:numPr>
+        <w:spacing w:after="0"/>
+        <w:jc w:val="both"/>
+      </w:pPr>
+      <w:proofErr w:type="spellStart"/>
+      <w:r>
+        <w:t>Boleen</w:t>
+      </w:r>
+      <w:proofErr w:type="spellEnd"/>
+      <w:r>
+        <w:t xml:space="preserve"> </w:t>
+      </w:r>
+    </w:p>
+    <w:p>
+      <w:pPr>
+        <w:spacing w:after="0"/>
+        <w:jc w:val="both"/>
+      </w:pPr>
+    </w:p>
+    <w:p>
+      <w:pPr>
+        <w:spacing w:after="0"/>
+        <w:jc w:val="both"/>
+      </w:pPr>
+    </w:p>
+    <w:p>
+      <w:pPr>
+        <w:pStyle w:val="Paragraphedeliste"/>
+        <w:numPr>
+          <w:ilvl w:val="0"/>
+          <w:numId w:val="2"/>
+        </w:numPr>
+        <w:spacing w:after="0"/>
+        <w:jc w:val="both"/>
+      </w:pPr>
+      <w:r>
+        <w:t>Lister les opérateurs Python :</w:t>
+      </w:r>
+    </w:p>
+    <w:p>
+      <w:pPr>
+        <w:spacing w:after="0"/>
+        <w:jc w:val="both"/>
+      </w:pPr>
+    </w:p>
+    <w:p>
+      <w:pPr>
+        <w:spacing w:after="0"/>
+        <w:jc w:val="both"/>
+      </w:pPr>
+    </w:p>
+    <w:p>
+      <w:pPr>
+        <w:pStyle w:val="Paragraphedeliste"/>
+        <w:numPr>
+          <w:ilvl w:val="0"/>
+          <w:numId w:val="1"/>
+        </w:numPr>
+        <w:spacing w:after="0"/>
+        <w:jc w:val="both"/>
+      </w:pPr>
+      <w:r>
+        <w:t xml:space="preserve">Arithmétiques </w:t>
+      </w:r>
+      <w:r>
+        <w:sym w:font="Wingdings" w:char="F0E8"/>
+      </w:r>
+      <w:r>
+        <w:t xml:space="preserve"> +, -, *, /, %, **, // </w:t>
+      </w:r>
+    </w:p>
+    <w:p>
+      <w:pPr>
+        <w:pStyle w:val="Paragraphedeliste"/>
+        <w:numPr>
+          <w:ilvl w:val="0"/>
+          <w:numId w:val="1"/>
+        </w:numPr>
+        <w:spacing w:after="0"/>
+        <w:jc w:val="both"/>
+      </w:pPr>
+      <w:r>
+        <w:t>Relationnels </w:t>
+      </w:r>
+      <w:r>
+        <w:sym w:font="Wingdings" w:char="F0E8"/>
+      </w:r>
+      <w:r>
+        <w:t xml:space="preserve"> ==</w:t>
+      </w:r>
+      <w:proofErr w:type="gramStart"/>
+      <w:r>
+        <w:t> !=</w:t>
+      </w:r>
+      <w:proofErr w:type="gramEnd"/>
+      <w:r>
+        <w:t xml:space="preserve"> &lt; &gt; &lt;= &gt;=</w:t>
+      </w:r>
+    </w:p>
+    <w:p>
+      <w:pPr>
+        <w:pStyle w:val="Paragraphedeliste"/>
+        <w:numPr>
+          <w:ilvl w:val="0"/>
+          <w:numId w:val="1"/>
+        </w:numPr>
+        <w:spacing w:after="0"/>
+        <w:jc w:val="both"/>
+      </w:pPr>
+      <w:r>
+        <w:t>Logiques </w:t>
+      </w:r>
+      <w:r>
+        <w:sym w:font="Wingdings" w:char="F0E8"/>
+      </w:r>
+      <w:r>
+        <w:t xml:space="preserve"> and or not</w:t>
+      </w:r>
+    </w:p>
+    <w:p>
+      <w:pPr>
+        <w:pStyle w:val="Paragraphedeliste"/>
+        <w:numPr>
+          <w:ilvl w:val="0"/>
+          <w:numId w:val="1"/>
+        </w:numPr>
+        <w:spacing w:after="0"/>
+        <w:jc w:val="both"/>
+      </w:pPr>
+      <w:r>
+        <w:t>Affectation </w:t>
+      </w:r>
+      <w:r>
+        <w:sym w:font="Wingdings" w:char="F0E8"/>
+      </w:r>
+      <w:r>
+        <w:t xml:space="preserve"> = += -= *=</w:t>
+      </w:r>
+    </w:p>
+    <w:p>
+      <w:pPr>
+        <w:pStyle w:val="Paragraphedeliste"/>
+        <w:numPr>
+          <w:ilvl w:val="0"/>
+          <w:numId w:val="1"/>
+        </w:numPr>
+        <w:spacing w:after="0"/>
+        <w:jc w:val="both"/>
+      </w:pPr>
+      <w:r>
+        <w:t>Spéciaux </w:t>
+      </w:r>
+      <w:r>
+        <w:sym w:font="Wingdings" w:char="F0E8"/>
+      </w:r>
+      <w:r>
+        <w:t xml:space="preserve"> </w:t>
+      </w:r>
+      <w:proofErr w:type="spellStart"/>
+      <w:r>
+        <w:t>is</w:t>
+      </w:r>
+      <w:proofErr w:type="spellEnd"/>
+      <w:r>
+        <w:t xml:space="preserve">, </w:t>
+      </w:r>
+      <w:proofErr w:type="spellStart"/>
+      <w:r>
+        <w:t>is</w:t>
+      </w:r>
+      <w:proofErr w:type="spellEnd"/>
+      <w:r>
+        <w:t xml:space="preserve"> not, in, not in</w:t>
+      </w:r>
+    </w:p>
+    <w:p>
+      <w:pPr>
+        <w:spacing w:after="0"/>
+        <w:jc w:val="both"/>
+      </w:pPr>
+    </w:p>
+    <w:p>
+      <w:pPr>
+        <w:pStyle w:val="Paragraphedeliste"/>
+        <w:numPr>
+          <w:ilvl w:val="0"/>
+          <w:numId w:val="2"/>
+        </w:numPr>
+        <w:spacing w:after="0"/>
+        <w:jc w:val="both"/>
+      </w:pPr>
+      <w:r>
+        <w:t>Lister les fonctions utiles pour traiter les chaînes de caractères</w:t>
+      </w:r>
+    </w:p>
+    <w:p>
+      <w:pPr>
+        <w:pStyle w:val="Paragraphedeliste"/>
+        <w:spacing w:after="0"/>
+        <w:jc w:val="both"/>
+      </w:pPr>
+    </w:p>
+    <w:p>
+      <w:pPr>
+        <w:pStyle w:val="Paragraphedeliste"/>
+        <w:numPr>
+          <w:ilvl w:val="0"/>
+          <w:numId w:val="1"/>
+        </w:numPr>
+        <w:spacing w:after="0"/>
+        <w:jc w:val="both"/>
+      </w:pPr>
+      <w:r>
+        <w:t>Concaténation </w:t>
+      </w:r>
+      <w:r>
+        <w:sym w:font="Wingdings" w:char="F0E8"/>
+      </w:r>
+      <w:r>
+        <w:t xml:space="preserve"> +</w:t>
+      </w:r>
+    </w:p>
+    <w:p>
+      <w:pPr>
+        <w:pStyle w:val="Paragraphedeliste"/>
+        <w:numPr>
+          <w:ilvl w:val="0"/>
+          <w:numId w:val="1"/>
+        </w:numPr>
+        <w:spacing w:after="0"/>
+        <w:jc w:val="both"/>
+      </w:pPr>
+      <w:proofErr w:type="gramStart"/>
+      <w:r>
+        <w:t>.format</w:t>
+      </w:r>
+      <w:proofErr w:type="gramEnd"/>
+      <w:r>
         <w:t>()</w:t>
       </w:r>
     </w:p>
@@ -534,7 +917,7 @@
       </w:r>
       <w:proofErr w:type="spellStart"/>
       <w:r>
-        <w:t>capitalize</w:t>
+        <w:t>find</w:t>
       </w:r>
       <w:proofErr w:type="spellEnd"/>
       <w:proofErr w:type="gramEnd"/>
@@ -554,11 +937,33 @@
       </w:pPr>
       <w:proofErr w:type="gramStart"/>
       <w:r>
+        <w:t>Type(</w:t>
+      </w:r>
+      <w:proofErr w:type="gramEnd"/>
+      <w:r>
+        <w:t>)</w:t>
+      </w:r>
+    </w:p>
+    <w:p>
+      <w:pPr>
+        <w:pStyle w:val="Paragraphedeliste"/>
+        <w:numPr>
+          <w:ilvl w:val="0"/>
+          <w:numId w:val="1"/>
+        </w:numPr>
+        <w:spacing w:after="0"/>
+        <w:jc w:val="both"/>
+      </w:pPr>
+      <w:r>
+        <w:t> </w:t>
+      </w:r>
+      <w:proofErr w:type="gramStart"/>
+      <w:r>
         <w:t>.</w:t>
       </w:r>
       <w:proofErr w:type="spellStart"/>
       <w:r>
-        <w:t>title</w:t>
+        <w:t>lower</w:t>
       </w:r>
       <w:proofErr w:type="spellEnd"/>
       <w:proofErr w:type="gramEnd"/>
@@ -578,6 +983,54 @@
       </w:pPr>
       <w:proofErr w:type="gramStart"/>
       <w:r>
+        <w:t>.</w:t>
+      </w:r>
+      <w:proofErr w:type="spellStart"/>
+      <w:r>
+        <w:t>capitalize</w:t>
+      </w:r>
+      <w:proofErr w:type="spellEnd"/>
+      <w:proofErr w:type="gramEnd"/>
+      <w:r>
+        <w:t>()</w:t>
+      </w:r>
+    </w:p>
+    <w:p>
+      <w:pPr>
+        <w:pStyle w:val="Paragraphedeliste"/>
+        <w:numPr>
+          <w:ilvl w:val="0"/>
+          <w:numId w:val="1"/>
+        </w:numPr>
+        <w:spacing w:after="0"/>
+        <w:jc w:val="both"/>
+      </w:pPr>
+      <w:proofErr w:type="gramStart"/>
+      <w:r>
+        <w:t>.</w:t>
+      </w:r>
+      <w:proofErr w:type="spellStart"/>
+      <w:r>
+        <w:t>title</w:t>
+      </w:r>
+      <w:proofErr w:type="spellEnd"/>
+      <w:proofErr w:type="gramEnd"/>
+      <w:r>
+        <w:t>()</w:t>
+      </w:r>
+    </w:p>
+    <w:p>
+      <w:pPr>
+        <w:pStyle w:val="Paragraphedeliste"/>
+        <w:numPr>
+          <w:ilvl w:val="0"/>
+          <w:numId w:val="1"/>
+        </w:numPr>
+        <w:spacing w:after="0"/>
+        <w:jc w:val="both"/>
+      </w:pPr>
+      <w:proofErr w:type="gramStart"/>
+      <w:r>
         <w:t>.replace</w:t>
       </w:r>
       <w:proofErr w:type="gramEnd"/>
@@ -619,6 +1072,12 @@
       <w:r>
         <w:t>()</w:t>
       </w:r>
+    </w:p>
+    <w:p>
+      <w:pPr>
+        <w:spacing w:after="0"/>
+        <w:jc w:val="both"/>
+      </w:pPr>
     </w:p>
     <w:sectPr>
       <w:pgSz w:w="11906" w:h="16838"/>
@@ -1038,7 +1497,7 @@
     <w:lsdException w:name="Table Web 2" w:semiHidden="1" w:unhideWhenUsed="1"/>
     <w:lsdException w:name="Table Web 3" w:semiHidden="1" w:unhideWhenUsed="1"/>
     <w:lsdException w:name="Balloon Text" w:semiHidden="1" w:unhideWhenUsed="1"/>
-    <w:lsdException w:name="Table Grid" w:semiHidden="1" w:uiPriority="59" w:unhideWhenUsed="1"/>
+    <w:lsdException w:name="Table Grid" w:uiPriority="59"/>
     <w:lsdException w:name="Table Theme" w:semiHidden="1" w:unhideWhenUsed="1"/>
     <w:lsdException w:name="Placeholder Text" w:semiHidden="1"/>
     <w:lsdException w:name="No Spacing" w:uiPriority="1" w:qFormat="1"/>
@@ -1268,7 +1727,6 @@
   <w:style w:type="character" w:default="1" w:styleId="Policepardfaut">
     <w:name w:val="Default Paragraph Font"/>
     <w:uiPriority w:val="1"/>
-    <w:semiHidden/>
     <w:unhideWhenUsed/>
   </w:style>
   <w:style w:type="table" w:default="1" w:styleId="TableauNormal">

</xml_diff>